<commit_message>
Day 11 task output screenshot updated
</commit_message>
<xml_diff>
--- a/Day11/outputs.docx
+++ b/Day11/outputs.docx
@@ -249,17 +249,14 @@
       </w:pPr>
       <w:r>
         <w:rPr>
-          <w:rFonts w:ascii="Times New Roman" w:hAnsi="Times New Roman" w:cs="Times New Roman"/>
-          <w:b/>
           <w:noProof/>
-          <w:sz w:val="40"/>
           <w:lang w:eastAsia="en-IN"/>
         </w:rPr>
         <w:drawing>
-          <wp:inline distT="0" distB="0" distL="0" distR="0" wp14:anchorId="71370394" wp14:editId="6691292B">
-            <wp:extent cx="5731510" cy="424180"/>
+          <wp:inline distT="0" distB="0" distL="0" distR="0" wp14:anchorId="3A500034" wp14:editId="66B5FBE5">
+            <wp:extent cx="5731510" cy="669925"/>
             <wp:effectExtent l="0" t="0" r="2540" b="0"/>
-            <wp:docPr id="2" name="Picture 2"/>
+            <wp:docPr id="5" name="Picture 5"/>
             <wp:cNvGraphicFramePr>
               <a:graphicFrameLocks xmlns:a="http://schemas.openxmlformats.org/drawingml/2006/main" noChangeAspect="1"/>
             </wp:cNvGraphicFramePr>
@@ -267,17 +264,11 @@
               <a:graphicData uri="http://schemas.openxmlformats.org/drawingml/2006/picture">
                 <pic:pic xmlns:pic="http://schemas.openxmlformats.org/drawingml/2006/picture">
                   <pic:nvPicPr>
-                    <pic:cNvPr id="2" name="DALLibraryUnitTestCodeCoverage.png"/>
+                    <pic:cNvPr id="1" name=""/>
                     <pic:cNvPicPr/>
                   </pic:nvPicPr>
                   <pic:blipFill>
-                    <a:blip r:embed="rId6" cstate="print">
-                      <a:extLst>
-                        <a:ext uri="{28A0092B-C50C-407E-A947-70E740481C1C}">
-                          <a14:useLocalDpi xmlns:a14="http://schemas.microsoft.com/office/drawing/2010/main" val="0"/>
-                        </a:ext>
-                      </a:extLst>
-                    </a:blip>
+                    <a:blip r:embed="rId6"/>
                     <a:stretch>
                       <a:fillRect/>
                     </a:stretch>
@@ -285,7 +276,7 @@
                   <pic:spPr>
                     <a:xfrm>
                       <a:off x="0" y="0"/>
-                      <a:ext cx="5731510" cy="424180"/>
+                      <a:ext cx="5731510" cy="669925"/>
                     </a:xfrm>
                     <a:prstGeom prst="rect">
                       <a:avLst/>
@@ -297,8 +288,6 @@
           </wp:inline>
         </w:drawing>
       </w:r>
-      <w:bookmarkStart w:id="0" w:name="_GoBack"/>
-      <w:bookmarkEnd w:id="0"/>
     </w:p>
     <w:p>
       <w:pPr>
@@ -317,21 +306,19 @@
           <w:sz w:val="32"/>
           <w:lang w:val="en-US"/>
         </w:rPr>
+        <w:lastRenderedPageBreak/>
         <w:t>OVERALL CODE COVERAGE</w:t>
       </w:r>
       <w:r>
         <w:rPr>
-          <w:rFonts w:ascii="Times New Roman" w:hAnsi="Times New Roman" w:cs="Times New Roman"/>
-          <w:b/>
           <w:noProof/>
-          <w:sz w:val="40"/>
           <w:lang w:eastAsia="en-IN"/>
         </w:rPr>
         <w:drawing>
-          <wp:inline distT="0" distB="0" distL="0" distR="0" wp14:anchorId="69E53FBE" wp14:editId="1ACB5629">
-            <wp:extent cx="5731510" cy="2077085"/>
-            <wp:effectExtent l="0" t="0" r="2540" b="0"/>
-            <wp:docPr id="3" name="Picture 3"/>
+          <wp:inline distT="0" distB="0" distL="0" distR="0" wp14:anchorId="2326063D" wp14:editId="40797A5D">
+            <wp:extent cx="5731510" cy="2735580"/>
+            <wp:effectExtent l="0" t="0" r="2540" b="7620"/>
+            <wp:docPr id="6" name="Picture 6"/>
             <wp:cNvGraphicFramePr>
               <a:graphicFrameLocks xmlns:a="http://schemas.openxmlformats.org/drawingml/2006/main" noChangeAspect="1"/>
             </wp:cNvGraphicFramePr>
@@ -339,17 +326,11 @@
               <a:graphicData uri="http://schemas.openxmlformats.org/drawingml/2006/picture">
                 <pic:pic xmlns:pic="http://schemas.openxmlformats.org/drawingml/2006/picture">
                   <pic:nvPicPr>
-                    <pic:cNvPr id="3" name="OverallCodeCoverage.png"/>
+                    <pic:cNvPr id="1" name=""/>
                     <pic:cNvPicPr/>
                   </pic:nvPicPr>
                   <pic:blipFill>
-                    <a:blip r:embed="rId7" cstate="print">
-                      <a:extLst>
-                        <a:ext uri="{28A0092B-C50C-407E-A947-70E740481C1C}">
-                          <a14:useLocalDpi xmlns:a14="http://schemas.microsoft.com/office/drawing/2010/main" val="0"/>
-                        </a:ext>
-                      </a:extLst>
-                    </a:blip>
+                    <a:blip r:embed="rId7"/>
                     <a:stretch>
                       <a:fillRect/>
                     </a:stretch>
@@ -357,7 +338,7 @@
                   <pic:spPr>
                     <a:xfrm>
                       <a:off x="0" y="0"/>
-                      <a:ext cx="5731510" cy="2077085"/>
+                      <a:ext cx="5731510" cy="2735580"/>
                     </a:xfrm>
                     <a:prstGeom prst="rect">
                       <a:avLst/>
@@ -369,6 +350,8 @@
           </wp:inline>
         </w:drawing>
       </w:r>
+      <w:bookmarkStart w:id="0" w:name="_GoBack"/>
+      <w:bookmarkEnd w:id="0"/>
     </w:p>
     <w:sectPr>
       <w:pgSz w:w="11906" w:h="16838"/>

</xml_diff>